<commit_message>
Add full exercise solution.
</commit_message>
<xml_diff>
--- a/Python Advanced Module/Python Advanced Course/01. Lists as Stacks and Queues/Exercises/Lists as Stacks and Queues Exercise.docx
+++ b/Python Advanced Module/Python Advanced Course/01. Lists as Stacks and Queues/Exercises/Lists as Stacks and Queues Exercise.docx
@@ -1501,7 +1501,6 @@
                 <w:lang w:val="bg-BG"/>
               </w:rPr>
             </w:pPr>
-            <w:bookmarkStart w:id="0" w:name="_GoBack" w:colFirst="0" w:colLast="0"/>
             <w:r>
               <w:rPr>
                 <w:rFonts w:ascii="Consolas" w:eastAsia="Calibri" w:hAnsi="Consolas" w:cs="Consolas"/>
@@ -1576,7 +1575,6 @@
           </w:p>
         </w:tc>
       </w:tr>
-      <w:bookmarkEnd w:id="0"/>
       <w:tr>
         <w:trPr>
           <w:trHeight w:val="653"/>
@@ -3428,6 +3426,7 @@
               <w:rPr>
                 <w:rFonts w:ascii="Consolas" w:eastAsia="Calibri" w:hAnsi="Consolas" w:cs="Consolas"/>
                 <w:noProof/>
+                <w:lang w:val="bg-BG"/>
               </w:rPr>
             </w:pPr>
             <w:r>
@@ -3540,6 +3539,8 @@
               </w:rPr>
               <w:t>57 45 62 70 33 90 88 76</w:t>
             </w:r>
+            <w:bookmarkStart w:id="0" w:name="_GoBack"/>
+            <w:bookmarkEnd w:id="0"/>
           </w:p>
         </w:tc>
         <w:tc>
@@ -13900,7 +13901,7 @@
                               <pic:pic xmlns:pic="http://schemas.openxmlformats.org/drawingml/2006/picture">
                                 <pic:nvPicPr>
                                   <pic:cNvPr id="3" name="Picture 3">
-                                    <a:hlinkClick r:id="rId20"/>
+                                    <a:hlinkClick r:id="rId1"/>
                                   </pic:cNvPr>
                                   <pic:cNvPicPr>
                                     <a:picLocks noChangeAspect="1" noChangeArrowheads="1"/>
@@ -17576,6 +17577,7 @@
     <w:lsdException w:name="HTML Sample" w:semiHidden="1" w:unhideWhenUsed="1"/>
     <w:lsdException w:name="HTML Typewriter" w:semiHidden="1" w:unhideWhenUsed="1"/>
     <w:lsdException w:name="HTML Variable" w:semiHidden="1" w:unhideWhenUsed="1"/>
+    <w:lsdException w:name="Normal Table" w:semiHidden="1" w:unhideWhenUsed="1"/>
     <w:lsdException w:name="annotation subject" w:semiHidden="1" w:unhideWhenUsed="1"/>
     <w:lsdException w:name="No List" w:semiHidden="1" w:unhideWhenUsed="1"/>
     <w:lsdException w:name="Outline List 1" w:semiHidden="1" w:unhideWhenUsed="1"/>
@@ -17618,8 +17620,11 @@
     <w:lsdException w:name="Table Contemporary" w:semiHidden="1" w:unhideWhenUsed="1"/>
     <w:lsdException w:name="Table Elegant" w:semiHidden="1" w:unhideWhenUsed="1"/>
     <w:lsdException w:name="Table Professional" w:semiHidden="1" w:unhideWhenUsed="1"/>
+    <w:lsdException w:name="Table Subtle 1" w:semiHidden="1" w:unhideWhenUsed="1"/>
     <w:lsdException w:name="Table Subtle 2" w:semiHidden="1" w:unhideWhenUsed="1"/>
     <w:lsdException w:name="Table Web 1" w:semiHidden="1" w:unhideWhenUsed="1"/>
+    <w:lsdException w:name="Table Web 2" w:semiHidden="1" w:unhideWhenUsed="1"/>
+    <w:lsdException w:name="Table Web 3" w:semiHidden="1" w:unhideWhenUsed="1"/>
     <w:lsdException w:name="Balloon Text" w:semiHidden="1" w:unhideWhenUsed="1"/>
     <w:lsdException w:name="Table Grid" w:uiPriority="59"/>
     <w:lsdException w:name="Table Theme" w:semiHidden="1" w:unhideWhenUsed="1"/>
@@ -18787,7 +18792,7 @@
 </file>
 
 <file path=customXml/itemProps4.xml><?xml version="1.0" encoding="utf-8"?>
-<ds:datastoreItem xmlns:ds="http://schemas.openxmlformats.org/officeDocument/2006/customXml" ds:itemID="{2A6A03A6-FC06-49A1-9626-830BA33FDBE0}">
+<ds:datastoreItem xmlns:ds="http://schemas.openxmlformats.org/officeDocument/2006/customXml" ds:itemID="{55F6B38B-F04C-4948-A490-C424DD561F5A}">
   <ds:schemaRefs>
     <ds:schemaRef ds:uri="http://schemas.openxmlformats.org/officeDocument/2006/bibliography"/>
   </ds:schemaRefs>

</xml_diff>

<commit_message>
Add exercises description files.
</commit_message>
<xml_diff>
--- a/Python Advanced Module/Python Advanced Course/01. Lists as Stacks and Queues/Exercises/Lists as Stacks and Queues Exercise.docx
+++ b/Python Advanced Module/Python Advanced Course/01. Lists as Stacks and Queues/Exercises/Lists as Stacks and Queues Exercise.docx
@@ -5244,7 +5244,26 @@
                 <w:szCs w:val="21"/>
                 <w:lang w:val="bg-BG"/>
               </w:rPr>
-              <w:t>6 6</w:t>
+              <w:t>6</w:t>
+            </w:r>
+            <w:r>
+              <w:rPr>
+                <w:rFonts w:ascii="Consolas" w:eastAsia="Calibri" w:hAnsi="Consolas" w:cs="Consolas"/>
+                <w:noProof/>
+                <w:sz w:val="21"/>
+                <w:szCs w:val="21"/>
+              </w:rPr>
+              <w:t>000000</w:t>
+            </w:r>
+            <w:r>
+              <w:rPr>
+                <w:rFonts w:ascii="Consolas" w:eastAsia="Calibri" w:hAnsi="Consolas" w:cs="Consolas"/>
+                <w:noProof/>
+                <w:sz w:val="21"/>
+                <w:szCs w:val="21"/>
+                <w:lang w:val="bg-BG"/>
+              </w:rPr>
+              <w:t xml:space="preserve"> 6</w:t>
             </w:r>
             <w:r>
               <w:rPr>
@@ -14288,14 +14307,14 @@
                               <pic:pic xmlns:pic="http://schemas.openxmlformats.org/drawingml/2006/picture">
                                 <pic:nvPicPr>
                                   <pic:cNvPr id="3" name="Picture 3">
-                                    <a:hlinkClick r:id="rId21"/>
+                                    <a:hlinkClick r:id="rId20"/>
                                   </pic:cNvPr>
                                   <pic:cNvPicPr>
                                     <a:picLocks noChangeAspect="1" noChangeArrowheads="1"/>
                                   </pic:cNvPicPr>
                                 </pic:nvPicPr>
                                 <pic:blipFill>
-                                  <a:blip r:embed="rId22">
+                                  <a:blip r:embed="rId2">
                                     <a:extLst>
                                       <a:ext uri="{28A0092B-C50C-407E-A947-70E740481C1C}">
                                         <a14:useLocalDpi xmlns:a14="http://schemas.microsoft.com/office/drawing/2010/main" val="0"/>
@@ -14345,7 +14364,7 @@
                           <wp:extent cx="180000" cy="180000"/>
                           <wp:effectExtent l="0" t="0" r="0" b="0"/>
                           <wp:docPr id="2" name="Picture 2">
-                            <a:hlinkClick xmlns:a="http://schemas.openxmlformats.org/drawingml/2006/main" r:id="rId23"/>
+                            <a:hlinkClick xmlns:a="http://schemas.openxmlformats.org/drawingml/2006/main" r:id="rId3"/>
                           </wp:docPr>
                           <wp:cNvGraphicFramePr>
                             <a:graphicFrameLocks xmlns:a="http://schemas.openxmlformats.org/drawingml/2006/main" noChangeAspect="1"/>
@@ -14355,14 +14374,14 @@
                               <pic:pic xmlns:pic="http://schemas.openxmlformats.org/drawingml/2006/picture">
                                 <pic:nvPicPr>
                                   <pic:cNvPr id="2" name="Picture 2">
-                                    <a:hlinkClick r:id="rId23"/>
+                                    <a:hlinkClick r:id="rId3"/>
                                   </pic:cNvPr>
                                   <pic:cNvPicPr>
                                     <a:picLocks noChangeAspect="1" noChangeArrowheads="1"/>
                                   </pic:cNvPicPr>
                                 </pic:nvPicPr>
                                 <pic:blipFill>
-                                  <a:blip r:embed="rId24">
+                                  <a:blip r:embed="rId4">
                                     <a:extLst>
                                       <a:ext uri="{28A0092B-C50C-407E-A947-70E740481C1C}">
                                         <a14:useLocalDpi xmlns:a14="http://schemas.microsoft.com/office/drawing/2010/main" val="0"/>
@@ -14412,7 +14431,7 @@
                           <wp:extent cx="180000" cy="180000"/>
                           <wp:effectExtent l="0" t="0" r="0" b="0"/>
                           <wp:docPr id="5" name="Picture 5" title="Software University @ Facebook">
-                            <a:hlinkClick xmlns:a="http://schemas.openxmlformats.org/drawingml/2006/main" r:id="rId25"/>
+                            <a:hlinkClick xmlns:a="http://schemas.openxmlformats.org/drawingml/2006/main" r:id="rId5"/>
                           </wp:docPr>
                           <wp:cNvGraphicFramePr>
                             <a:graphicFrameLocks xmlns:a="http://schemas.openxmlformats.org/drawingml/2006/main" noChangeAspect="1"/>
@@ -14422,12 +14441,12 @@
                               <pic:pic xmlns:pic="http://schemas.openxmlformats.org/drawingml/2006/picture">
                                 <pic:nvPicPr>
                                   <pic:cNvPr id="5" name="Picture 5" title="Software University @ Facebook">
-                                    <a:hlinkClick r:id="rId25"/>
+                                    <a:hlinkClick r:id="rId5"/>
                                   </pic:cNvPr>
                                   <pic:cNvPicPr/>
                                 </pic:nvPicPr>
                                 <pic:blipFill>
-                                  <a:blip r:embed="rId26"/>
+                                  <a:blip r:embed="rId6"/>
                                   <a:stretch>
                                     <a:fillRect/>
                                   </a:stretch>
@@ -14466,7 +14485,7 @@
                           <wp:extent cx="180000" cy="180000"/>
                           <wp:effectExtent l="0" t="0" r="0" b="0"/>
                           <wp:docPr id="20" name="Picture 20">
-                            <a:hlinkClick xmlns:a="http://schemas.openxmlformats.org/drawingml/2006/main" r:id="rId27"/>
+                            <a:hlinkClick xmlns:a="http://schemas.openxmlformats.org/drawingml/2006/main" r:id="rId7"/>
                           </wp:docPr>
                           <wp:cNvGraphicFramePr>
                             <a:graphicFrameLocks xmlns:a="http://schemas.openxmlformats.org/drawingml/2006/main" noChangeAspect="1"/>
@@ -14476,20 +14495,20 @@
                               <pic:pic xmlns:pic="http://schemas.openxmlformats.org/drawingml/2006/picture">
                                 <pic:nvPicPr>
                                   <pic:cNvPr id="20" name="Picture 20">
-                                    <a:hlinkClick r:id="rId27"/>
+                                    <a:hlinkClick r:id="rId7"/>
                                   </pic:cNvPr>
                                   <pic:cNvPicPr>
                                     <a:picLocks noChangeAspect="1" noChangeArrowheads="1"/>
                                   </pic:cNvPicPr>
                                 </pic:nvPicPr>
                                 <pic:blipFill>
-                                  <a:blip r:embed="rId28">
+                                  <a:blip r:embed="rId8">
                                     <a:extLst>
                                       <a:ext uri="{28A0092B-C50C-407E-A947-70E740481C1C}">
                                         <a14:useLocalDpi xmlns:a14="http://schemas.microsoft.com/office/drawing/2010/main" val="0"/>
                                       </a:ext>
                                       <a:ext uri="{837473B0-CC2E-450A-ABE3-18F120FF3D39}">
-                                        <a1611:picAttrSrcUrl xmlns:a1611="http://schemas.microsoft.com/office/drawing/2016/11/main" r:id="rId29"/>
+                                        <a1611:picAttrSrcUrl xmlns:a1611="http://schemas.microsoft.com/office/drawing/2016/11/main" r:id="rId9"/>
                                       </a:ext>
                                     </a:extLst>
                                   </a:blip>
@@ -14536,7 +14555,7 @@
                           <wp:extent cx="180000" cy="180000"/>
                           <wp:effectExtent l="0" t="0" r="0" b="0"/>
                           <wp:docPr id="7" name="Picture 7" title="Software University @ Twitter">
-                            <a:hlinkClick xmlns:a="http://schemas.openxmlformats.org/drawingml/2006/main" r:id="rId30"/>
+                            <a:hlinkClick xmlns:a="http://schemas.openxmlformats.org/drawingml/2006/main" r:id="rId10"/>
                           </wp:docPr>
                           <wp:cNvGraphicFramePr>
                             <a:graphicFrameLocks xmlns:a="http://schemas.openxmlformats.org/drawingml/2006/main" noChangeAspect="1"/>
@@ -14546,12 +14565,12 @@
                               <pic:pic xmlns:pic="http://schemas.openxmlformats.org/drawingml/2006/picture">
                                 <pic:nvPicPr>
                                   <pic:cNvPr id="7" name="Picture 7" title="Software University @ Twitter">
-                                    <a:hlinkClick r:id="rId30"/>
+                                    <a:hlinkClick r:id="rId10"/>
                                   </pic:cNvPr>
                                   <pic:cNvPicPr/>
                                 </pic:nvPicPr>
                                 <pic:blipFill>
-                                  <a:blip r:embed="rId31"/>
+                                  <a:blip r:embed="rId11"/>
                                   <a:stretch>
                                     <a:fillRect/>
                                   </a:stretch>
@@ -14590,7 +14609,7 @@
                           <wp:extent cx="180000" cy="180000"/>
                           <wp:effectExtent l="0" t="0" r="0" b="0"/>
                           <wp:docPr id="17" name="Picture 17" title="Software University @ YouTube">
-                            <a:hlinkClick xmlns:a="http://schemas.openxmlformats.org/drawingml/2006/main" r:id="rId32"/>
+                            <a:hlinkClick xmlns:a="http://schemas.openxmlformats.org/drawingml/2006/main" r:id="rId12"/>
                           </wp:docPr>
                           <wp:cNvGraphicFramePr>
                             <a:graphicFrameLocks xmlns:a="http://schemas.openxmlformats.org/drawingml/2006/main" noChangeAspect="1"/>
@@ -14600,12 +14619,12 @@
                               <pic:pic xmlns:pic="http://schemas.openxmlformats.org/drawingml/2006/picture">
                                 <pic:nvPicPr>
                                   <pic:cNvPr id="17" name="Picture 17" title="Software University @ YouTube">
-                                    <a:hlinkClick r:id="rId32"/>
+                                    <a:hlinkClick r:id="rId12"/>
                                   </pic:cNvPr>
                                   <pic:cNvPicPr/>
                                 </pic:nvPicPr>
                                 <pic:blipFill>
-                                  <a:blip r:embed="rId33"/>
+                                  <a:blip r:embed="rId13"/>
                                   <a:stretch>
                                     <a:fillRect/>
                                   </a:stretch>
@@ -14644,7 +14663,7 @@
                           <wp:extent cx="180000" cy="180000"/>
                           <wp:effectExtent l="0" t="0" r="0" b="0"/>
                           <wp:docPr id="21" name="Picture 21">
-                            <a:hlinkClick xmlns:a="http://schemas.openxmlformats.org/drawingml/2006/main" r:id="rId34"/>
+                            <a:hlinkClick xmlns:a="http://schemas.openxmlformats.org/drawingml/2006/main" r:id="rId14"/>
                           </wp:docPr>
                           <wp:cNvGraphicFramePr>
                             <a:graphicFrameLocks xmlns:a="http://schemas.openxmlformats.org/drawingml/2006/main" noChangeAspect="1"/>
@@ -14654,14 +14673,14 @@
                               <pic:pic xmlns:pic="http://schemas.openxmlformats.org/drawingml/2006/picture">
                                 <pic:nvPicPr>
                                   <pic:cNvPr id="21" name="Picture 21">
-                                    <a:hlinkClick r:id="rId34"/>
+                                    <a:hlinkClick r:id="rId14"/>
                                   </pic:cNvPr>
                                   <pic:cNvPicPr>
                                     <a:picLocks noChangeAspect="1" noChangeArrowheads="1"/>
                                   </pic:cNvPicPr>
                                 </pic:nvPicPr>
                                 <pic:blipFill rotWithShape="1">
-                                  <a:blip r:embed="rId35">
+                                  <a:blip r:embed="rId15">
                                     <a:extLst>
                                       <a:ext uri="{28A0092B-C50C-407E-A947-70E740481C1C}">
                                         <a14:useLocalDpi xmlns:a14="http://schemas.microsoft.com/office/drawing/2010/main" val="0"/>
@@ -14714,7 +14733,7 @@
                           <wp:extent cx="180000" cy="180000"/>
                           <wp:effectExtent l="0" t="0" r="0" b="0"/>
                           <wp:docPr id="22" name="Picture 22">
-                            <a:hlinkClick xmlns:a="http://schemas.openxmlformats.org/drawingml/2006/main" r:id="rId36"/>
+                            <a:hlinkClick xmlns:a="http://schemas.openxmlformats.org/drawingml/2006/main" r:id="rId16"/>
                           </wp:docPr>
                           <wp:cNvGraphicFramePr>
                             <a:graphicFrameLocks xmlns:a="http://schemas.openxmlformats.org/drawingml/2006/main" noChangeAspect="1"/>
@@ -14724,14 +14743,14 @@
                               <pic:pic xmlns:pic="http://schemas.openxmlformats.org/drawingml/2006/picture">
                                 <pic:nvPicPr>
                                   <pic:cNvPr id="22" name="Picture 22">
-                                    <a:hlinkClick r:id="rId36"/>
+                                    <a:hlinkClick r:id="rId16"/>
                                   </pic:cNvPr>
                                   <pic:cNvPicPr>
                                     <a:picLocks noChangeAspect="1" noChangeArrowheads="1"/>
                                   </pic:cNvPicPr>
                                 </pic:nvPicPr>
                                 <pic:blipFill>
-                                  <a:blip r:embed="rId37">
+                                  <a:blip r:embed="rId17">
                                     <a:extLst>
                                       <a:ext uri="{28A0092B-C50C-407E-A947-70E740481C1C}">
                                         <a14:useLocalDpi xmlns:a14="http://schemas.microsoft.com/office/drawing/2010/main" val="0"/>
@@ -14781,7 +14800,7 @@
                           <wp:extent cx="180000" cy="180000"/>
                           <wp:effectExtent l="0" t="0" r="0" b="0"/>
                           <wp:docPr id="23" name="Picture 23" title="Software University: Email Us">
-                            <a:hlinkClick xmlns:a="http://schemas.openxmlformats.org/drawingml/2006/main" r:id="rId38"/>
+                            <a:hlinkClick xmlns:a="http://schemas.openxmlformats.org/drawingml/2006/main" r:id="rId18"/>
                           </wp:docPr>
                           <wp:cNvGraphicFramePr>
                             <a:graphicFrameLocks xmlns:a="http://schemas.openxmlformats.org/drawingml/2006/main" noChangeAspect="1"/>
@@ -14791,12 +14810,12 @@
                               <pic:pic xmlns:pic="http://schemas.openxmlformats.org/drawingml/2006/picture">
                                 <pic:nvPicPr>
                                   <pic:cNvPr id="23" name="Picture 23" title="Software University: Email Us">
-                                    <a:hlinkClick r:id="rId38"/>
+                                    <a:hlinkClick r:id="rId18"/>
                                   </pic:cNvPr>
                                   <pic:cNvPicPr/>
                                 </pic:nvPicPr>
                                 <pic:blipFill>
-                                  <a:blip r:embed="rId39"/>
+                                  <a:blip r:embed="rId19"/>
                                   <a:stretch>
                                     <a:fillRect/>
                                   </a:stretch>
@@ -14859,7 +14878,7 @@
                   </pic:cNvPicPr>
                 </pic:nvPicPr>
                 <pic:blipFill>
-                  <a:blip r:embed="rId40">
+                  <a:blip r:embed="rId21">
                     <a:extLst>
                       <a:ext uri="{28A0092B-C50C-407E-A947-70E740481C1C}">
                         <a14:useLocalDpi xmlns:a14="http://schemas.microsoft.com/office/drawing/2010/main" val="0"/>
@@ -18993,18 +19012,18 @@
 </file>
 
 <file path=customXml/item1.xml><?xml version="1.0" encoding="utf-8"?>
-<p:properties xmlns:p="http://schemas.microsoft.com/office/2006/metadata/properties" xmlns:xsi="http://www.w3.org/2001/XMLSchema-instance" xmlns:pc="http://schemas.microsoft.com/office/infopath/2007/PartnerControls">
-  <documentManagement/>
-</p:properties>
-</file>
-
-<file path=customXml/item2.xml><?xml version="1.0" encoding="utf-8"?>
 <?mso-contentType ?>
 <FormTemplates xmlns="http://schemas.microsoft.com/sharepoint/v3/contenttype/forms">
   <Display>DocumentLibraryForm</Display>
   <Edit>DocumentLibraryForm</Edit>
   <New>DocumentLibraryForm</New>
 </FormTemplates>
+</file>
+
+<file path=customXml/item2.xml><?xml version="1.0" encoding="utf-8"?>
+<p:properties xmlns:p="http://schemas.microsoft.com/office/2006/metadata/properties" xmlns:xsi="http://www.w3.org/2001/XMLSchema-instance" xmlns:pc="http://schemas.microsoft.com/office/infopath/2007/PartnerControls">
+  <documentManagement/>
+</p:properties>
 </file>
 
 <file path=customXml/item3.xml><?xml version="1.0" encoding="utf-8"?>
@@ -19144,18 +19163,18 @@
 </file>
 
 <file path=customXml/itemProps1.xml><?xml version="1.0" encoding="utf-8"?>
-<ds:datastoreItem xmlns:ds="http://schemas.openxmlformats.org/officeDocument/2006/customXml" ds:itemID="{C0655083-685A-43D9-B2AA-406F9443E794}">
+<ds:datastoreItem xmlns:ds="http://schemas.openxmlformats.org/officeDocument/2006/customXml" ds:itemID="{5F906151-7FC0-4D40-8C49-8ECD428BB025}">
   <ds:schemaRefs>
-    <ds:schemaRef ds:uri="http://schemas.microsoft.com/office/2006/metadata/properties"/>
-    <ds:schemaRef ds:uri="http://schemas.microsoft.com/office/infopath/2007/PartnerControls"/>
+    <ds:schemaRef ds:uri="http://schemas.microsoft.com/sharepoint/v3/contenttype/forms"/>
   </ds:schemaRefs>
 </ds:datastoreItem>
 </file>
 
 <file path=customXml/itemProps2.xml><?xml version="1.0" encoding="utf-8"?>
-<ds:datastoreItem xmlns:ds="http://schemas.openxmlformats.org/officeDocument/2006/customXml" ds:itemID="{5F906151-7FC0-4D40-8C49-8ECD428BB025}">
+<ds:datastoreItem xmlns:ds="http://schemas.openxmlformats.org/officeDocument/2006/customXml" ds:itemID="{C0655083-685A-43D9-B2AA-406F9443E794}">
   <ds:schemaRefs>
-    <ds:schemaRef ds:uri="http://schemas.microsoft.com/sharepoint/v3/contenttype/forms"/>
+    <ds:schemaRef ds:uri="http://schemas.microsoft.com/office/2006/metadata/properties"/>
+    <ds:schemaRef ds:uri="http://schemas.microsoft.com/office/infopath/2007/PartnerControls"/>
   </ds:schemaRefs>
 </ds:datastoreItem>
 </file>
@@ -19179,7 +19198,7 @@
 </file>
 
 <file path=customXml/itemProps4.xml><?xml version="1.0" encoding="utf-8"?>
-<ds:datastoreItem xmlns:ds="http://schemas.openxmlformats.org/officeDocument/2006/customXml" ds:itemID="{556C577F-43E8-4BE9-8004-034EB158C5B7}">
+<ds:datastoreItem xmlns:ds="http://schemas.openxmlformats.org/officeDocument/2006/customXml" ds:itemID="{55213915-AB71-4BC9-B111-4382510A6A33}">
   <ds:schemaRefs>
     <ds:schemaRef ds:uri="http://schemas.openxmlformats.org/officeDocument/2006/bibliography"/>
   </ds:schemaRefs>

</xml_diff>